<commit_message>
docker-compose.yml file changes for docker
</commit_message>
<xml_diff>
--- a/Crick-Buzz Clone Documentation.docx
+++ b/Crick-Buzz Clone Documentation.docx
@@ -4869,10 +4869,1405 @@
         <w:t>/workflows/      &lt;-- CI/CD Automation</w:t>
       </w:r>
     </w:p>
+    <w:p/>
+    <w:p/>
     <w:p>
       <w:bookmarkStart w:id="0" w:name="_GoBack"/>
       <w:bookmarkEnd w:id="0"/>
     </w:p>
+    <w:p>
+      <w:pPr>
+        <w:rPr>
+          <w:b/>
+          <w:sz w:val="44"/>
+          <w:szCs w:val="44"/>
+        </w:rPr>
+      </w:pPr>
+      <w:r>
+        <w:rPr>
+          <w:b/>
+          <w:sz w:val="44"/>
+          <w:szCs w:val="44"/>
+        </w:rPr>
+        <w:t>//////////////////////////////////////////</w:t>
+      </w:r>
+    </w:p>
+    <w:p/>
+    <w:p>
+      <w:pPr>
+        <w:pStyle w:val="Heading2"/>
+      </w:pPr>
+      <w:r>
+        <w:rPr>
+          <w:rFonts w:ascii="Segoe UI Symbol" w:hAnsi="Segoe UI Symbol" w:cs="Segoe UI Symbol"/>
+        </w:rPr>
+        <w:t>🚀</w:t>
+      </w:r>
+      <w:r>
+        <w:t xml:space="preserve"> Project: Scalable </w:t>
+      </w:r>
+      <w:proofErr w:type="spellStart"/>
+      <w:r>
+        <w:t>Cricbuzz</w:t>
+      </w:r>
+      <w:proofErr w:type="spellEnd"/>
+      <w:r>
+        <w:t>-Clone Deployment</w:t>
+      </w:r>
+    </w:p>
+    <w:p>
+      <w:pPr>
+        <w:pStyle w:val="NormalWeb"/>
+      </w:pPr>
+      <w:r>
+        <w:rPr>
+          <w:b/>
+          <w:bCs/>
+        </w:rPr>
+        <w:t>Author:</w:t>
+      </w:r>
+      <w:r>
+        <w:t xml:space="preserve"> </w:t>
+      </w:r>
+      <w:proofErr w:type="spellStart"/>
+      <w:r>
+        <w:t>Abhiyash</w:t>
+      </w:r>
+      <w:proofErr w:type="spellEnd"/>
+      <w:r>
+        <w:t xml:space="preserve"> Kumar Singh</w:t>
+      </w:r>
+    </w:p>
+    <w:p>
+      <w:pPr>
+        <w:pStyle w:val="Heading2"/>
+      </w:pPr>
+      <w:r>
+        <w:t>Phase 1: The Initial Setup (The Foundation)</w:t>
+      </w:r>
+    </w:p>
+    <w:p>
+      <w:pPr>
+        <w:pStyle w:val="NormalWeb"/>
+      </w:pPr>
+      <w:r>
+        <w:t xml:space="preserve">Initially, the goal was to deploy a </w:t>
+      </w:r>
+      <w:proofErr w:type="spellStart"/>
+      <w:r>
+        <w:t>microservices</w:t>
+      </w:r>
+      <w:proofErr w:type="spellEnd"/>
+      <w:r>
+        <w:t>-based backend using Jenkins and Docker on an AWS EC2 instance.</w:t>
+      </w:r>
+    </w:p>
+    <w:p>
+      <w:pPr>
+        <w:pStyle w:val="NormalWeb"/>
+        <w:numPr>
+          <w:ilvl w:val="0"/>
+          <w:numId w:val="5"/>
+        </w:numPr>
+      </w:pPr>
+      <w:r>
+        <w:rPr>
+          <w:b/>
+          <w:bCs/>
+        </w:rPr>
+        <w:t>Jenkins as a Container</w:t>
+      </w:r>
+      <w:r>
+        <w:t>: Launched Jenkins inside a Docker container to keep the host environment clean.</w:t>
+      </w:r>
+    </w:p>
+    <w:p>
+      <w:pPr>
+        <w:pStyle w:val="NormalWeb"/>
+        <w:numPr>
+          <w:ilvl w:val="0"/>
+          <w:numId w:val="5"/>
+        </w:numPr>
+      </w:pPr>
+      <w:r>
+        <w:rPr>
+          <w:b/>
+          <w:bCs/>
+        </w:rPr>
+        <w:t>Docker-in-Docker (</w:t>
+      </w:r>
+      <w:proofErr w:type="spellStart"/>
+      <w:r>
+        <w:rPr>
+          <w:b/>
+          <w:bCs/>
+        </w:rPr>
+        <w:t>DinD</w:t>
+      </w:r>
+      <w:proofErr w:type="spellEnd"/>
+      <w:r>
+        <w:rPr>
+          <w:b/>
+          <w:bCs/>
+        </w:rPr>
+        <w:t>)</w:t>
+      </w:r>
+      <w:r>
+        <w:t>: Mounted the host Docker socket (</w:t>
+      </w:r>
+      <w:r>
+        <w:rPr>
+          <w:rStyle w:val="HTMLCode"/>
+        </w:rPr>
+        <w:t>/</w:t>
+      </w:r>
+      <w:proofErr w:type="spellStart"/>
+      <w:r>
+        <w:rPr>
+          <w:rStyle w:val="HTMLCode"/>
+        </w:rPr>
+        <w:t>var</w:t>
+      </w:r>
+      <w:proofErr w:type="spellEnd"/>
+      <w:r>
+        <w:rPr>
+          <w:rStyle w:val="HTMLCode"/>
+        </w:rPr>
+        <w:t>/run/</w:t>
+      </w:r>
+      <w:proofErr w:type="spellStart"/>
+      <w:r>
+        <w:rPr>
+          <w:rStyle w:val="HTMLCode"/>
+        </w:rPr>
+        <w:t>docker.sock</w:t>
+      </w:r>
+      <w:proofErr w:type="spellEnd"/>
+      <w:r>
+        <w:t>) into the Jenkins container, allowing Jenkins to manage host containers.</w:t>
+      </w:r>
+    </w:p>
+    <w:p>
+      <w:pPr>
+        <w:pStyle w:val="NormalWeb"/>
+        <w:numPr>
+          <w:ilvl w:val="0"/>
+          <w:numId w:val="5"/>
+        </w:numPr>
+      </w:pPr>
+      <w:r>
+        <w:rPr>
+          <w:b/>
+          <w:bCs/>
+        </w:rPr>
+        <w:t>Multi-Service Repository</w:t>
+      </w:r>
+      <w:r>
+        <w:t xml:space="preserve">: Connected a GitHub repository containing two core services: </w:t>
+      </w:r>
+      <w:r>
+        <w:rPr>
+          <w:rStyle w:val="HTMLCode"/>
+        </w:rPr>
+        <w:t>ingestion-service</w:t>
+      </w:r>
+      <w:r>
+        <w:t xml:space="preserve"> and </w:t>
+      </w:r>
+      <w:r>
+        <w:rPr>
+          <w:rStyle w:val="HTMLCode"/>
+        </w:rPr>
+        <w:t>processor-</w:t>
+      </w:r>
+      <w:proofErr w:type="spellStart"/>
+      <w:r>
+        <w:rPr>
+          <w:rStyle w:val="HTMLCode"/>
+        </w:rPr>
+        <w:t>servic</w:t>
+      </w:r>
+      <w:proofErr w:type="spellEnd"/>
+      <w:r>
+        <w:t>.</w:t>
+      </w:r>
+    </w:p>
+    <w:p>
+      <w:r>
+        <w:pict>
+          <v:rect id="_x0000_i1030" style="width:0;height:1.5pt" o:hralign="center" o:hrstd="t" o:hr="t" fillcolor="#a0a0a0" stroked="f"/>
+        </w:pict>
+      </w:r>
+    </w:p>
+    <w:p>
+      <w:pPr>
+        <w:pStyle w:val="Heading2"/>
+      </w:pPr>
+      <w:r>
+        <w:t>Phase 2: Critical Improvements &amp; Optimization (The "Level Up")</w:t>
+      </w:r>
+    </w:p>
+    <w:p>
+      <w:pPr>
+        <w:pStyle w:val="NormalWeb"/>
+      </w:pPr>
+      <w:r>
+        <w:t xml:space="preserve">Deploying Java services, Kafka, </w:t>
+      </w:r>
+      <w:proofErr w:type="spellStart"/>
+      <w:r>
+        <w:t>Redis</w:t>
+      </w:r>
+      <w:proofErr w:type="spellEnd"/>
+      <w:r>
+        <w:t xml:space="preserve">, and </w:t>
+      </w:r>
+      <w:proofErr w:type="spellStart"/>
+      <w:r>
+        <w:t>Postgres</w:t>
+      </w:r>
+      <w:proofErr w:type="spellEnd"/>
+      <w:r>
+        <w:t xml:space="preserve"> on a </w:t>
+      </w:r>
+      <w:r>
+        <w:rPr>
+          <w:b/>
+          <w:bCs/>
+        </w:rPr>
+        <w:t>t</w:t>
+      </w:r>
+      <w:proofErr w:type="gramStart"/>
+      <w:r>
+        <w:rPr>
+          <w:b/>
+          <w:bCs/>
+        </w:rPr>
+        <w:t>2.micro</w:t>
+      </w:r>
+      <w:proofErr w:type="gramEnd"/>
+      <w:r>
+        <w:rPr>
+          <w:b/>
+          <w:bCs/>
+        </w:rPr>
+        <w:t xml:space="preserve"> (1GB RAM)</w:t>
+      </w:r>
+      <w:r>
+        <w:t xml:space="preserve"> instance led to several bottlenecks. Here is how I improved the setup to make it production-ready:</w:t>
+      </w:r>
+    </w:p>
+    <w:p>
+      <w:pPr>
+        <w:pStyle w:val="Heading4"/>
+      </w:pPr>
+      <w:r>
+        <w:t>1. Memory Management (The 2GB Swap Solution)</w:t>
+      </w:r>
+    </w:p>
+    <w:p>
+      <w:pPr>
+        <w:pStyle w:val="NormalWeb"/>
+      </w:pPr>
+      <w:r>
+        <w:t xml:space="preserve">The server was crashing during Maven builds and Kafka </w:t>
+      </w:r>
+      <w:proofErr w:type="spellStart"/>
+      <w:r>
+        <w:t>startup</w:t>
+      </w:r>
+      <w:proofErr w:type="spellEnd"/>
+      <w:r>
+        <w:t xml:space="preserve"> due to low RAM. I implemented a Swap space strategy to extend the virtual memory:</w:t>
+      </w:r>
+    </w:p>
+    <w:p>
+      <w:pPr>
+        <w:pStyle w:val="NormalWeb"/>
+        <w:numPr>
+          <w:ilvl w:val="0"/>
+          <w:numId w:val="6"/>
+        </w:numPr>
+      </w:pPr>
+      <w:r>
+        <w:rPr>
+          <w:b/>
+          <w:bCs/>
+        </w:rPr>
+        <w:t>Action</w:t>
+      </w:r>
+      <w:r>
+        <w:t xml:space="preserve">: Created and enabled a </w:t>
+      </w:r>
+      <w:r>
+        <w:rPr>
+          <w:b/>
+          <w:bCs/>
+        </w:rPr>
+        <w:t xml:space="preserve">2GB </w:t>
+      </w:r>
+      <w:proofErr w:type="spellStart"/>
+      <w:r>
+        <w:rPr>
+          <w:b/>
+          <w:bCs/>
+        </w:rPr>
+        <w:t>swapfile</w:t>
+      </w:r>
+      <w:proofErr w:type="spellEnd"/>
+      <w:r>
+        <w:t>.</w:t>
+      </w:r>
+    </w:p>
+    <w:p>
+      <w:pPr>
+        <w:pStyle w:val="NormalWeb"/>
+        <w:numPr>
+          <w:ilvl w:val="0"/>
+          <w:numId w:val="6"/>
+        </w:numPr>
+      </w:pPr>
+      <w:r>
+        <w:rPr>
+          <w:b/>
+          <w:bCs/>
+        </w:rPr>
+        <w:t>Result</w:t>
+      </w:r>
+      <w:r>
+        <w:t>: Stabilized the server, allowing it to handle 5+ concurrent containers and heavy Java compilations without "Out of Memory" errors.</w:t>
+      </w:r>
+    </w:p>
+    <w:p>
+      <w:pPr>
+        <w:pStyle w:val="Heading4"/>
+      </w:pPr>
+      <w:r>
+        <w:lastRenderedPageBreak/>
+        <w:t>2. Pipeline Reliability (The Maven Tool Shift)</w:t>
+      </w:r>
+    </w:p>
+    <w:p>
+      <w:pPr>
+        <w:pStyle w:val="NormalWeb"/>
+      </w:pPr>
+      <w:r>
+        <w:t xml:space="preserve">Initially, using the Maven Wrapper </w:t>
+      </w:r>
+      <w:proofErr w:type="gramStart"/>
+      <w:r>
+        <w:t>(</w:t>
+      </w:r>
+      <w:r>
+        <w:rPr>
+          <w:rStyle w:val="HTMLCode"/>
+        </w:rPr>
+        <w:t>./</w:t>
+      </w:r>
+      <w:proofErr w:type="spellStart"/>
+      <w:proofErr w:type="gramEnd"/>
+      <w:r>
+        <w:rPr>
+          <w:rStyle w:val="HTMLCode"/>
+        </w:rPr>
+        <w:t>mvnw</w:t>
+      </w:r>
+      <w:proofErr w:type="spellEnd"/>
+      <w:r>
+        <w:t>) failed because of missing wrapper properties in the repo.</w:t>
+      </w:r>
+    </w:p>
+    <w:p>
+      <w:pPr>
+        <w:pStyle w:val="NormalWeb"/>
+        <w:numPr>
+          <w:ilvl w:val="0"/>
+          <w:numId w:val="7"/>
+        </w:numPr>
+      </w:pPr>
+      <w:r>
+        <w:rPr>
+          <w:b/>
+          <w:bCs/>
+        </w:rPr>
+        <w:t>Improvement</w:t>
+      </w:r>
+      <w:r>
+        <w:t xml:space="preserve">: Configured </w:t>
+      </w:r>
+      <w:r>
+        <w:rPr>
+          <w:b/>
+          <w:bCs/>
+        </w:rPr>
+        <w:t>Jenkins Global Tool Configuration</w:t>
+      </w:r>
+      <w:r>
+        <w:t xml:space="preserve"> with a standalone Maven installation (</w:t>
+      </w:r>
+      <w:r>
+        <w:rPr>
+          <w:rStyle w:val="HTMLCode"/>
+        </w:rPr>
+        <w:t>maven3</w:t>
+      </w:r>
+      <w:r>
+        <w:t>).</w:t>
+      </w:r>
+    </w:p>
+    <w:p>
+      <w:pPr>
+        <w:pStyle w:val="NormalWeb"/>
+        <w:numPr>
+          <w:ilvl w:val="0"/>
+          <w:numId w:val="7"/>
+        </w:numPr>
+      </w:pPr>
+      <w:r>
+        <w:rPr>
+          <w:b/>
+          <w:bCs/>
+        </w:rPr>
+        <w:t>Result</w:t>
+      </w:r>
+      <w:r>
+        <w:t>: Ensured consistent and faster builds by decoupling the build process from the repository's internal wrapper.</w:t>
+      </w:r>
+    </w:p>
+    <w:p>
+      <w:pPr>
+        <w:pStyle w:val="Heading4"/>
+      </w:pPr>
+      <w:r>
+        <w:t>3. Command Line Efficiency (Docker-Compose v2)</w:t>
+      </w:r>
+    </w:p>
+    <w:p>
+      <w:pPr>
+        <w:pStyle w:val="NormalWeb"/>
+      </w:pPr>
+      <w:r>
+        <w:t>Jenkins images often lack Docker Compose. I manually injected and path-linked the latest binary.</w:t>
+      </w:r>
+    </w:p>
+    <w:p>
+      <w:pPr>
+        <w:pStyle w:val="NormalWeb"/>
+        <w:numPr>
+          <w:ilvl w:val="0"/>
+          <w:numId w:val="8"/>
+        </w:numPr>
+      </w:pPr>
+      <w:r>
+        <w:rPr>
+          <w:b/>
+          <w:bCs/>
+        </w:rPr>
+        <w:t>Action</w:t>
+      </w:r>
+      <w:r>
+        <w:t xml:space="preserve">: Installed </w:t>
+      </w:r>
+      <w:proofErr w:type="spellStart"/>
+      <w:r>
+        <w:rPr>
+          <w:rStyle w:val="HTMLCode"/>
+        </w:rPr>
+        <w:t>docker</w:t>
+      </w:r>
+      <w:proofErr w:type="spellEnd"/>
+      <w:r>
+        <w:rPr>
+          <w:rStyle w:val="HTMLCode"/>
+        </w:rPr>
+        <w:t>-compose</w:t>
+      </w:r>
+      <w:r>
+        <w:t xml:space="preserve"> v2.24.5 inside the Jenkins container and created a symbolic link to </w:t>
+      </w:r>
+      <w:r>
+        <w:rPr>
+          <w:rStyle w:val="HTMLCode"/>
+        </w:rPr>
+        <w:t>/</w:t>
+      </w:r>
+      <w:proofErr w:type="spellStart"/>
+      <w:r>
+        <w:rPr>
+          <w:rStyle w:val="HTMLCode"/>
+        </w:rPr>
+        <w:t>usr</w:t>
+      </w:r>
+      <w:proofErr w:type="spellEnd"/>
+      <w:r>
+        <w:rPr>
+          <w:rStyle w:val="HTMLCode"/>
+        </w:rPr>
+        <w:t>/bin/</w:t>
+      </w:r>
+      <w:r>
+        <w:t>.</w:t>
+      </w:r>
+    </w:p>
+    <w:p>
+      <w:pPr>
+        <w:pStyle w:val="NormalWeb"/>
+        <w:numPr>
+          <w:ilvl w:val="0"/>
+          <w:numId w:val="8"/>
+        </w:numPr>
+      </w:pPr>
+      <w:r>
+        <w:rPr>
+          <w:b/>
+          <w:bCs/>
+        </w:rPr>
+        <w:t>Result</w:t>
+      </w:r>
+      <w:r>
+        <w:t xml:space="preserve">: Enabled the use of </w:t>
+      </w:r>
+      <w:proofErr w:type="spellStart"/>
+      <w:r>
+        <w:rPr>
+          <w:rStyle w:val="HTMLCode"/>
+        </w:rPr>
+        <w:t>docker</w:t>
+      </w:r>
+      <w:proofErr w:type="spellEnd"/>
+      <w:r>
+        <w:rPr>
+          <w:rStyle w:val="HTMLCode"/>
+        </w:rPr>
+        <w:t>-compose up -d --build</w:t>
+      </w:r>
+      <w:r>
+        <w:t xml:space="preserve"> directly within the pipeline stages.</w:t>
+      </w:r>
+    </w:p>
+    <w:p>
+      <w:r>
+        <w:pict>
+          <v:rect id="_x0000_i1031" style="width:0;height:1.5pt" o:hralign="center" o:hrstd="t" o:hr="t" fillcolor="#a0a0a0" stroked="f"/>
+        </w:pict>
+      </w:r>
+    </w:p>
+    <w:p>
+      <w:pPr>
+        <w:pStyle w:val="Heading2"/>
+      </w:pPr>
+      <w:r>
+        <w:t>Phase 3: Final Automated Pipeline</w:t>
+      </w:r>
+    </w:p>
+    <w:p>
+      <w:pPr>
+        <w:pStyle w:val="NormalWeb"/>
+      </w:pPr>
+      <w:r>
+        <w:t>The final result is a fully automated CI/CD pipeline that builds and deploys the entire stack in under 2 minutes.</w:t>
+      </w:r>
+    </w:p>
+    <w:p>
+      <w:r>
+        <w:rPr>
+          <w:rStyle w:val="ng-tns-c3135443709-1100"/>
+        </w:rPr>
+        <w:t>Groovy</w:t>
+      </w:r>
+    </w:p>
+    <w:p>
+      <w:pPr>
+        <w:pStyle w:val="HTMLPreformatted"/>
+        <w:rPr>
+          <w:rStyle w:val="HTMLCode"/>
+        </w:rPr>
+      </w:pPr>
+      <w:r>
+        <w:rPr>
+          <w:rStyle w:val="HTMLCode"/>
+        </w:rPr>
+        <w:t>pipeline {</w:t>
+      </w:r>
+    </w:p>
+    <w:p>
+      <w:pPr>
+        <w:pStyle w:val="HTMLPreformatted"/>
+        <w:rPr>
+          <w:rStyle w:val="HTMLCode"/>
+        </w:rPr>
+      </w:pPr>
+      <w:r>
+        <w:rPr>
+          <w:rStyle w:val="HTMLCode"/>
+        </w:rPr>
+        <w:t xml:space="preserve">    agent any</w:t>
+      </w:r>
+    </w:p>
+    <w:p>
+      <w:pPr>
+        <w:pStyle w:val="HTMLPreformatted"/>
+        <w:rPr>
+          <w:rStyle w:val="HTMLCode"/>
+        </w:rPr>
+      </w:pPr>
+      <w:r>
+        <w:rPr>
+          <w:rStyle w:val="HTMLCode"/>
+        </w:rPr>
+        <w:t xml:space="preserve">    tools </w:t>
+      </w:r>
+      <w:proofErr w:type="gramStart"/>
+      <w:r>
+        <w:rPr>
+          <w:rStyle w:val="HTMLCode"/>
+        </w:rPr>
+        <w:t>{ maven</w:t>
+      </w:r>
+      <w:proofErr w:type="gramEnd"/>
+      <w:r>
+        <w:rPr>
+          <w:rStyle w:val="HTMLCode"/>
+        </w:rPr>
+        <w:t xml:space="preserve"> </w:t>
+      </w:r>
+      <w:r>
+        <w:rPr>
+          <w:rStyle w:val="hljs-string"/>
+        </w:rPr>
+        <w:t>'maven3'</w:t>
+      </w:r>
+      <w:r>
+        <w:rPr>
+          <w:rStyle w:val="HTMLCode"/>
+        </w:rPr>
+        <w:t xml:space="preserve"> } </w:t>
+      </w:r>
+      <w:r>
+        <w:rPr>
+          <w:rStyle w:val="hljs-comment"/>
+        </w:rPr>
+        <w:t>// Using the optimized Maven tool</w:t>
+      </w:r>
+    </w:p>
+    <w:p>
+      <w:pPr>
+        <w:pStyle w:val="HTMLPreformatted"/>
+        <w:rPr>
+          <w:rStyle w:val="HTMLCode"/>
+        </w:rPr>
+      </w:pPr>
+      <w:r>
+        <w:rPr>
+          <w:rStyle w:val="HTMLCode"/>
+        </w:rPr>
+        <w:t xml:space="preserve">    stages {</w:t>
+      </w:r>
+    </w:p>
+    <w:p>
+      <w:pPr>
+        <w:pStyle w:val="HTMLPreformatted"/>
+        <w:rPr>
+          <w:rStyle w:val="HTMLCode"/>
+        </w:rPr>
+      </w:pPr>
+      <w:r>
+        <w:rPr>
+          <w:rStyle w:val="HTMLCode"/>
+        </w:rPr>
+        <w:t xml:space="preserve">        stage(</w:t>
+      </w:r>
+      <w:r>
+        <w:rPr>
+          <w:rStyle w:val="hljs-string"/>
+        </w:rPr>
+        <w:t>'Checkout'</w:t>
+      </w:r>
+      <w:r>
+        <w:rPr>
+          <w:rStyle w:val="HTMLCode"/>
+        </w:rPr>
+        <w:t>) {</w:t>
+      </w:r>
+    </w:p>
+    <w:p>
+      <w:pPr>
+        <w:pStyle w:val="HTMLPreformatted"/>
+        <w:rPr>
+          <w:rStyle w:val="HTMLCode"/>
+        </w:rPr>
+      </w:pPr>
+      <w:r>
+        <w:rPr>
+          <w:rStyle w:val="HTMLCode"/>
+        </w:rPr>
+        <w:t xml:space="preserve">            steps </w:t>
+      </w:r>
+      <w:proofErr w:type="gramStart"/>
+      <w:r>
+        <w:rPr>
+          <w:rStyle w:val="HTMLCode"/>
+        </w:rPr>
+        <w:t>{ git</w:t>
+      </w:r>
+      <w:proofErr w:type="gramEnd"/>
+      <w:r>
+        <w:rPr>
+          <w:rStyle w:val="HTMLCode"/>
+        </w:rPr>
+        <w:t xml:space="preserve"> </w:t>
+      </w:r>
+      <w:r>
+        <w:rPr>
+          <w:rStyle w:val="hljs-attr"/>
+        </w:rPr>
+        <w:t>branch:</w:t>
+      </w:r>
+      <w:r>
+        <w:rPr>
+          <w:rStyle w:val="HTMLCode"/>
+        </w:rPr>
+        <w:t xml:space="preserve"> </w:t>
+      </w:r>
+      <w:r>
+        <w:rPr>
+          <w:rStyle w:val="hljs-string"/>
+        </w:rPr>
+        <w:t>'main'</w:t>
+      </w:r>
+      <w:r>
+        <w:rPr>
+          <w:rStyle w:val="HTMLCode"/>
+        </w:rPr>
+        <w:t xml:space="preserve">, </w:t>
+      </w:r>
+      <w:r>
+        <w:rPr>
+          <w:rStyle w:val="hljs-attr"/>
+        </w:rPr>
+        <w:t>url:</w:t>
+      </w:r>
+      <w:r>
+        <w:rPr>
+          <w:rStyle w:val="HTMLCode"/>
+        </w:rPr>
+        <w:t xml:space="preserve"> </w:t>
+      </w:r>
+      <w:r>
+        <w:rPr>
+          <w:rStyle w:val="hljs-string"/>
+        </w:rPr>
+        <w:t>'https://github.com/sabhiyash123-git/Cricbuzz-Realtime-Backend.git'</w:t>
+      </w:r>
+      <w:r>
+        <w:rPr>
+          <w:rStyle w:val="HTMLCode"/>
+        </w:rPr>
+        <w:t xml:space="preserve"> }</w:t>
+      </w:r>
+    </w:p>
+    <w:p>
+      <w:pPr>
+        <w:pStyle w:val="HTMLPreformatted"/>
+        <w:rPr>
+          <w:rStyle w:val="HTMLCode"/>
+        </w:rPr>
+      </w:pPr>
+      <w:r>
+        <w:rPr>
+          <w:rStyle w:val="HTMLCode"/>
+        </w:rPr>
+        <w:t xml:space="preserve">        }</w:t>
+      </w:r>
+    </w:p>
+    <w:p>
+      <w:pPr>
+        <w:pStyle w:val="HTMLPreformatted"/>
+        <w:rPr>
+          <w:rStyle w:val="HTMLCode"/>
+        </w:rPr>
+      </w:pPr>
+      <w:r>
+        <w:rPr>
+          <w:rStyle w:val="HTMLCode"/>
+        </w:rPr>
+        <w:t xml:space="preserve">        </w:t>
+      </w:r>
+      <w:proofErr w:type="gramStart"/>
+      <w:r>
+        <w:rPr>
+          <w:rStyle w:val="HTMLCode"/>
+        </w:rPr>
+        <w:t>stage(</w:t>
+      </w:r>
+      <w:proofErr w:type="gramEnd"/>
+      <w:r>
+        <w:rPr>
+          <w:rStyle w:val="hljs-string"/>
+        </w:rPr>
+        <w:t>'Maven Build'</w:t>
+      </w:r>
+      <w:r>
+        <w:rPr>
+          <w:rStyle w:val="HTMLCode"/>
+        </w:rPr>
+        <w:t>) {</w:t>
+      </w:r>
+    </w:p>
+    <w:p>
+      <w:pPr>
+        <w:pStyle w:val="HTMLPreformatted"/>
+        <w:rPr>
+          <w:rStyle w:val="HTMLCode"/>
+        </w:rPr>
+      </w:pPr>
+      <w:r>
+        <w:rPr>
+          <w:rStyle w:val="HTMLCode"/>
+        </w:rPr>
+        <w:t xml:space="preserve">            steps {</w:t>
+      </w:r>
+    </w:p>
+    <w:p>
+      <w:pPr>
+        <w:pStyle w:val="HTMLPreformatted"/>
+        <w:rPr>
+          <w:rStyle w:val="HTMLCode"/>
+        </w:rPr>
+      </w:pPr>
+      <w:r>
+        <w:rPr>
+          <w:rStyle w:val="HTMLCode"/>
+        </w:rPr>
+        <w:t xml:space="preserve">                script {</w:t>
+      </w:r>
+    </w:p>
+    <w:p>
+      <w:pPr>
+        <w:pStyle w:val="HTMLPreformatted"/>
+        <w:rPr>
+          <w:rStyle w:val="HTMLCode"/>
+        </w:rPr>
+      </w:pPr>
+      <w:r>
+        <w:rPr>
+          <w:rStyle w:val="HTMLCode"/>
+        </w:rPr>
+        <w:t xml:space="preserve">                    </w:t>
+      </w:r>
+      <w:proofErr w:type="spellStart"/>
+      <w:r>
+        <w:rPr>
+          <w:rStyle w:val="HTMLCode"/>
+        </w:rPr>
+        <w:t>dir</w:t>
+      </w:r>
+      <w:proofErr w:type="spellEnd"/>
+      <w:r>
+        <w:rPr>
+          <w:rStyle w:val="HTMLCode"/>
+        </w:rPr>
+        <w:t>(</w:t>
+      </w:r>
+      <w:r>
+        <w:rPr>
+          <w:rStyle w:val="hljs-string"/>
+        </w:rPr>
+        <w:t>'ingestion-service'</w:t>
+      </w:r>
+      <w:r>
+        <w:rPr>
+          <w:rStyle w:val="HTMLCode"/>
+        </w:rPr>
+        <w:t xml:space="preserve">) </w:t>
+      </w:r>
+      <w:proofErr w:type="gramStart"/>
+      <w:r>
+        <w:rPr>
+          <w:rStyle w:val="HTMLCode"/>
+        </w:rPr>
+        <w:t xml:space="preserve">{ </w:t>
+      </w:r>
+      <w:proofErr w:type="spellStart"/>
+      <w:r>
+        <w:rPr>
+          <w:rStyle w:val="HTMLCode"/>
+        </w:rPr>
+        <w:t>sh</w:t>
+      </w:r>
+      <w:proofErr w:type="spellEnd"/>
+      <w:proofErr w:type="gramEnd"/>
+      <w:r>
+        <w:rPr>
+          <w:rStyle w:val="HTMLCode"/>
+        </w:rPr>
+        <w:t xml:space="preserve"> </w:t>
+      </w:r>
+      <w:r>
+        <w:rPr>
+          <w:rStyle w:val="hljs-string"/>
+        </w:rPr>
+        <w:t>'</w:t>
+      </w:r>
+      <w:proofErr w:type="spellStart"/>
+      <w:r>
+        <w:rPr>
+          <w:rStyle w:val="hljs-string"/>
+        </w:rPr>
+        <w:t>mvn</w:t>
+      </w:r>
+      <w:proofErr w:type="spellEnd"/>
+      <w:r>
+        <w:rPr>
+          <w:rStyle w:val="hljs-string"/>
+        </w:rPr>
+        <w:t xml:space="preserve"> clean install -</w:t>
+      </w:r>
+      <w:proofErr w:type="spellStart"/>
+      <w:r>
+        <w:rPr>
+          <w:rStyle w:val="hljs-string"/>
+        </w:rPr>
+        <w:t>DskipTests</w:t>
+      </w:r>
+      <w:proofErr w:type="spellEnd"/>
+      <w:r>
+        <w:rPr>
+          <w:rStyle w:val="hljs-string"/>
+        </w:rPr>
+        <w:t>'</w:t>
+      </w:r>
+      <w:r>
+        <w:rPr>
+          <w:rStyle w:val="HTMLCode"/>
+        </w:rPr>
+        <w:t xml:space="preserve"> } </w:t>
+      </w:r>
+      <w:r>
+        <w:rPr>
+          <w:rStyle w:val="hljs-comment"/>
+        </w:rPr>
+        <w:t>// Optimized: Skipping tests for speed</w:t>
+      </w:r>
+    </w:p>
+    <w:p>
+      <w:pPr>
+        <w:pStyle w:val="HTMLPreformatted"/>
+        <w:rPr>
+          <w:rStyle w:val="HTMLCode"/>
+        </w:rPr>
+      </w:pPr>
+      <w:r>
+        <w:rPr>
+          <w:rStyle w:val="HTMLCode"/>
+        </w:rPr>
+        <w:t xml:space="preserve">                    </w:t>
+      </w:r>
+      <w:proofErr w:type="spellStart"/>
+      <w:r>
+        <w:rPr>
+          <w:rStyle w:val="HTMLCode"/>
+        </w:rPr>
+        <w:t>dir</w:t>
+      </w:r>
+      <w:proofErr w:type="spellEnd"/>
+      <w:r>
+        <w:rPr>
+          <w:rStyle w:val="HTMLCode"/>
+        </w:rPr>
+        <w:t>(</w:t>
+      </w:r>
+      <w:r>
+        <w:rPr>
+          <w:rStyle w:val="hljs-string"/>
+        </w:rPr>
+        <w:t>'processor-</w:t>
+      </w:r>
+      <w:proofErr w:type="spellStart"/>
+      <w:r>
+        <w:rPr>
+          <w:rStyle w:val="hljs-string"/>
+        </w:rPr>
+        <w:t>servic</w:t>
+      </w:r>
+      <w:proofErr w:type="spellEnd"/>
+      <w:r>
+        <w:rPr>
+          <w:rStyle w:val="hljs-string"/>
+        </w:rPr>
+        <w:t>'</w:t>
+      </w:r>
+      <w:r>
+        <w:rPr>
+          <w:rStyle w:val="HTMLCode"/>
+        </w:rPr>
+        <w:t xml:space="preserve">) </w:t>
+      </w:r>
+      <w:proofErr w:type="gramStart"/>
+      <w:r>
+        <w:rPr>
+          <w:rStyle w:val="HTMLCode"/>
+        </w:rPr>
+        <w:t xml:space="preserve">{ </w:t>
+      </w:r>
+      <w:proofErr w:type="spellStart"/>
+      <w:r>
+        <w:rPr>
+          <w:rStyle w:val="HTMLCode"/>
+        </w:rPr>
+        <w:t>sh</w:t>
+      </w:r>
+      <w:proofErr w:type="spellEnd"/>
+      <w:proofErr w:type="gramEnd"/>
+      <w:r>
+        <w:rPr>
+          <w:rStyle w:val="HTMLCode"/>
+        </w:rPr>
+        <w:t xml:space="preserve"> </w:t>
+      </w:r>
+      <w:r>
+        <w:rPr>
+          <w:rStyle w:val="hljs-string"/>
+        </w:rPr>
+        <w:t>'</w:t>
+      </w:r>
+      <w:proofErr w:type="spellStart"/>
+      <w:r>
+        <w:rPr>
+          <w:rStyle w:val="hljs-string"/>
+        </w:rPr>
+        <w:t>mvn</w:t>
+      </w:r>
+      <w:proofErr w:type="spellEnd"/>
+      <w:r>
+        <w:rPr>
+          <w:rStyle w:val="hljs-string"/>
+        </w:rPr>
+        <w:t xml:space="preserve"> clean install -</w:t>
+      </w:r>
+      <w:proofErr w:type="spellStart"/>
+      <w:r>
+        <w:rPr>
+          <w:rStyle w:val="hljs-string"/>
+        </w:rPr>
+        <w:t>DskipTests</w:t>
+      </w:r>
+      <w:proofErr w:type="spellEnd"/>
+      <w:r>
+        <w:rPr>
+          <w:rStyle w:val="hljs-string"/>
+        </w:rPr>
+        <w:t>'</w:t>
+      </w:r>
+      <w:r>
+        <w:rPr>
+          <w:rStyle w:val="HTMLCode"/>
+        </w:rPr>
+        <w:t xml:space="preserve"> }</w:t>
+      </w:r>
+    </w:p>
+    <w:p>
+      <w:pPr>
+        <w:pStyle w:val="HTMLPreformatted"/>
+        <w:rPr>
+          <w:rStyle w:val="HTMLCode"/>
+        </w:rPr>
+      </w:pPr>
+      <w:r>
+        <w:rPr>
+          <w:rStyle w:val="HTMLCode"/>
+        </w:rPr>
+        <w:t xml:space="preserve">                }</w:t>
+      </w:r>
+    </w:p>
+    <w:p>
+      <w:pPr>
+        <w:pStyle w:val="HTMLPreformatted"/>
+        <w:rPr>
+          <w:rStyle w:val="HTMLCode"/>
+        </w:rPr>
+      </w:pPr>
+      <w:r>
+        <w:rPr>
+          <w:rStyle w:val="HTMLCode"/>
+        </w:rPr>
+        <w:t xml:space="preserve">            }</w:t>
+      </w:r>
+    </w:p>
+    <w:p>
+      <w:pPr>
+        <w:pStyle w:val="HTMLPreformatted"/>
+        <w:rPr>
+          <w:rStyle w:val="HTMLCode"/>
+        </w:rPr>
+      </w:pPr>
+      <w:r>
+        <w:rPr>
+          <w:rStyle w:val="HTMLCode"/>
+        </w:rPr>
+        <w:t xml:space="preserve">        }</w:t>
+      </w:r>
+    </w:p>
+    <w:p>
+      <w:pPr>
+        <w:pStyle w:val="HTMLPreformatted"/>
+        <w:rPr>
+          <w:rStyle w:val="HTMLCode"/>
+        </w:rPr>
+      </w:pPr>
+      <w:r>
+        <w:rPr>
+          <w:rStyle w:val="HTMLCode"/>
+        </w:rPr>
+        <w:t xml:space="preserve">        </w:t>
+      </w:r>
+      <w:proofErr w:type="gramStart"/>
+      <w:r>
+        <w:rPr>
+          <w:rStyle w:val="HTMLCode"/>
+        </w:rPr>
+        <w:t>stage(</w:t>
+      </w:r>
+      <w:proofErr w:type="gramEnd"/>
+      <w:r>
+        <w:rPr>
+          <w:rStyle w:val="hljs-string"/>
+        </w:rPr>
+        <w:t>'Docker Deploy'</w:t>
+      </w:r>
+      <w:r>
+        <w:rPr>
+          <w:rStyle w:val="HTMLCode"/>
+        </w:rPr>
+        <w:t>) {</w:t>
+      </w:r>
+    </w:p>
+    <w:p>
+      <w:pPr>
+        <w:pStyle w:val="HTMLPreformatted"/>
+        <w:rPr>
+          <w:rStyle w:val="HTMLCode"/>
+        </w:rPr>
+      </w:pPr>
+      <w:r>
+        <w:rPr>
+          <w:rStyle w:val="HTMLCode"/>
+        </w:rPr>
+        <w:t xml:space="preserve">            steps </w:t>
+      </w:r>
+      <w:proofErr w:type="gramStart"/>
+      <w:r>
+        <w:rPr>
+          <w:rStyle w:val="HTMLCode"/>
+        </w:rPr>
+        <w:t xml:space="preserve">{ </w:t>
+      </w:r>
+      <w:proofErr w:type="spellStart"/>
+      <w:r>
+        <w:rPr>
+          <w:rStyle w:val="HTMLCode"/>
+        </w:rPr>
+        <w:t>sh</w:t>
+      </w:r>
+      <w:proofErr w:type="spellEnd"/>
+      <w:proofErr w:type="gramEnd"/>
+      <w:r>
+        <w:rPr>
+          <w:rStyle w:val="HTMLCode"/>
+        </w:rPr>
+        <w:t xml:space="preserve"> </w:t>
+      </w:r>
+      <w:r>
+        <w:rPr>
+          <w:rStyle w:val="hljs-string"/>
+        </w:rPr>
+        <w:t>'</w:t>
+      </w:r>
+      <w:proofErr w:type="spellStart"/>
+      <w:r>
+        <w:rPr>
+          <w:rStyle w:val="hljs-string"/>
+        </w:rPr>
+        <w:t>docker</w:t>
+      </w:r>
+      <w:proofErr w:type="spellEnd"/>
+      <w:r>
+        <w:rPr>
+          <w:rStyle w:val="hljs-string"/>
+        </w:rPr>
+        <w:t>-compose up -d --build'</w:t>
+      </w:r>
+      <w:r>
+        <w:rPr>
+          <w:rStyle w:val="HTMLCode"/>
+        </w:rPr>
+        <w:t xml:space="preserve"> } </w:t>
+      </w:r>
+      <w:r>
+        <w:rPr>
+          <w:rStyle w:val="hljs-comment"/>
+        </w:rPr>
+        <w:t>// Automated multi-container orchestration</w:t>
+      </w:r>
+    </w:p>
+    <w:p>
+      <w:pPr>
+        <w:pStyle w:val="HTMLPreformatted"/>
+        <w:rPr>
+          <w:rStyle w:val="HTMLCode"/>
+        </w:rPr>
+      </w:pPr>
+      <w:r>
+        <w:rPr>
+          <w:rStyle w:val="HTMLCode"/>
+        </w:rPr>
+        <w:t xml:space="preserve">        }</w:t>
+      </w:r>
+    </w:p>
+    <w:p>
+      <w:pPr>
+        <w:pStyle w:val="HTMLPreformatted"/>
+        <w:rPr>
+          <w:rStyle w:val="HTMLCode"/>
+        </w:rPr>
+      </w:pPr>
+      <w:r>
+        <w:rPr>
+          <w:rStyle w:val="HTMLCode"/>
+        </w:rPr>
+        <w:t xml:space="preserve">    }</w:t>
+      </w:r>
+    </w:p>
+    <w:p>
+      <w:pPr>
+        <w:pStyle w:val="HTMLPreformatted"/>
+        <w:rPr>
+          <w:rStyle w:val="HTMLCode"/>
+        </w:rPr>
+      </w:pPr>
+      <w:r>
+        <w:rPr>
+          <w:rStyle w:val="HTMLCode"/>
+        </w:rPr>
+        <w:t>}</w:t>
+      </w:r>
+    </w:p>
+    <w:p>
+      <w:r>
+        <w:pict>
+          <v:rect id="_x0000_i1032" style="width:0;height:1.5pt" o:hralign="center" o:hrstd="t" o:hr="t" fillcolor="#a0a0a0" stroked="f"/>
+        </w:pict>
+      </w:r>
+    </w:p>
+    <w:p>
+      <w:pPr>
+        <w:pStyle w:val="Heading2"/>
+      </w:pPr>
+      <w:r>
+        <w:lastRenderedPageBreak/>
+        <w:t>Key Technical Achievements:</w:t>
+      </w:r>
+    </w:p>
+    <w:p>
+      <w:pPr>
+        <w:pStyle w:val="NormalWeb"/>
+        <w:numPr>
+          <w:ilvl w:val="0"/>
+          <w:numId w:val="9"/>
+        </w:numPr>
+      </w:pPr>
+      <w:r>
+        <w:rPr>
+          <w:b/>
+          <w:bCs/>
+        </w:rPr>
+        <w:t>Resource Efficiency</w:t>
+      </w:r>
+      <w:r>
+        <w:t>: Successfully running a full Kafka + Java stack on only 1GB RAM.</w:t>
+      </w:r>
+    </w:p>
+    <w:p>
+      <w:pPr>
+        <w:pStyle w:val="NormalWeb"/>
+        <w:numPr>
+          <w:ilvl w:val="0"/>
+          <w:numId w:val="9"/>
+        </w:numPr>
+      </w:pPr>
+      <w:r>
+        <w:rPr>
+          <w:b/>
+          <w:bCs/>
+        </w:rPr>
+        <w:t>Dynamic Path Handling</w:t>
+      </w:r>
+      <w:r>
+        <w:t xml:space="preserve">: Handled non-standard directory naming (e.g., </w:t>
+      </w:r>
+      <w:r>
+        <w:rPr>
+          <w:rStyle w:val="HTMLCode"/>
+        </w:rPr>
+        <w:t>processor-</w:t>
+      </w:r>
+      <w:proofErr w:type="spellStart"/>
+      <w:r>
+        <w:rPr>
+          <w:rStyle w:val="HTMLCode"/>
+        </w:rPr>
+        <w:t>servic</w:t>
+      </w:r>
+      <w:proofErr w:type="spellEnd"/>
+      <w:r>
+        <w:t xml:space="preserve">) within the Jenkins </w:t>
+      </w:r>
+      <w:proofErr w:type="spellStart"/>
+      <w:proofErr w:type="gramStart"/>
+      <w:r>
+        <w:rPr>
+          <w:rStyle w:val="HTMLCode"/>
+        </w:rPr>
+        <w:t>dir</w:t>
+      </w:r>
+      <w:proofErr w:type="spellEnd"/>
+      <w:r>
+        <w:rPr>
+          <w:rStyle w:val="HTMLCode"/>
+        </w:rPr>
+        <w:t>(</w:t>
+      </w:r>
+      <w:proofErr w:type="gramEnd"/>
+      <w:r>
+        <w:rPr>
+          <w:rStyle w:val="HTMLCode"/>
+        </w:rPr>
+        <w:t>)</w:t>
+      </w:r>
+      <w:r>
+        <w:t xml:space="preserve"> DSL.</w:t>
+      </w:r>
+    </w:p>
+    <w:p>
+      <w:pPr>
+        <w:pStyle w:val="NormalWeb"/>
+        <w:numPr>
+          <w:ilvl w:val="0"/>
+          <w:numId w:val="9"/>
+        </w:numPr>
+      </w:pPr>
+      <w:r>
+        <w:rPr>
+          <w:b/>
+          <w:bCs/>
+        </w:rPr>
+        <w:t>Permission Automation</w:t>
+      </w:r>
+      <w:r>
+        <w:t>: Solved Docker daemon connectivity issues by managing socket permissions and root user execution.</w:t>
+      </w:r>
+    </w:p>
+    <w:p/>
     <w:sectPr>
       <w:pgSz w:w="11906" w:h="16838"/>
       <w:pgMar w:top="1440" w:right="1440" w:bottom="1440" w:left="1440" w:header="708" w:footer="708" w:gutter="0"/>
@@ -5035,6 +6430,155 @@
     </w:lvl>
   </w:abstractNum>
   <w:abstractNum w:abstractNumId="1" w15:restartNumberingAfterBreak="0">
+    <w:nsid w:val="2DFE23DF"/>
+    <w:multiLevelType w:val="multilevel"/>
+    <w:tmpl w:val="B44EC0A4"/>
+    <w:lvl w:ilvl="0">
+      <w:start w:val="1"/>
+      <w:numFmt w:val="bullet"/>
+      <w:lvlText w:val=""/>
+      <w:lvlJc w:val="left"/>
+      <w:pPr>
+        <w:tabs>
+          <w:tab w:val="num" w:pos="720"/>
+        </w:tabs>
+        <w:ind w:left="720" w:hanging="360"/>
+      </w:pPr>
+      <w:rPr>
+        <w:rFonts w:ascii="Symbol" w:hAnsi="Symbol" w:hint="default"/>
+        <w:sz w:val="20"/>
+      </w:rPr>
+    </w:lvl>
+    <w:lvl w:ilvl="1" w:tentative="1">
+      <w:start w:val="1"/>
+      <w:numFmt w:val="bullet"/>
+      <w:lvlText w:val="o"/>
+      <w:lvlJc w:val="left"/>
+      <w:pPr>
+        <w:tabs>
+          <w:tab w:val="num" w:pos="1440"/>
+        </w:tabs>
+        <w:ind w:left="1440" w:hanging="360"/>
+      </w:pPr>
+      <w:rPr>
+        <w:rFonts w:ascii="Courier New" w:hAnsi="Courier New" w:hint="default"/>
+        <w:sz w:val="20"/>
+      </w:rPr>
+    </w:lvl>
+    <w:lvl w:ilvl="2" w:tentative="1">
+      <w:start w:val="1"/>
+      <w:numFmt w:val="bullet"/>
+      <w:lvlText w:val=""/>
+      <w:lvlJc w:val="left"/>
+      <w:pPr>
+        <w:tabs>
+          <w:tab w:val="num" w:pos="2160"/>
+        </w:tabs>
+        <w:ind w:left="2160" w:hanging="360"/>
+      </w:pPr>
+      <w:rPr>
+        <w:rFonts w:ascii="Wingdings" w:hAnsi="Wingdings" w:hint="default"/>
+        <w:sz w:val="20"/>
+      </w:rPr>
+    </w:lvl>
+    <w:lvl w:ilvl="3" w:tentative="1">
+      <w:start w:val="1"/>
+      <w:numFmt w:val="bullet"/>
+      <w:lvlText w:val=""/>
+      <w:lvlJc w:val="left"/>
+      <w:pPr>
+        <w:tabs>
+          <w:tab w:val="num" w:pos="2880"/>
+        </w:tabs>
+        <w:ind w:left="2880" w:hanging="360"/>
+      </w:pPr>
+      <w:rPr>
+        <w:rFonts w:ascii="Wingdings" w:hAnsi="Wingdings" w:hint="default"/>
+        <w:sz w:val="20"/>
+      </w:rPr>
+    </w:lvl>
+    <w:lvl w:ilvl="4" w:tentative="1">
+      <w:start w:val="1"/>
+      <w:numFmt w:val="bullet"/>
+      <w:lvlText w:val=""/>
+      <w:lvlJc w:val="left"/>
+      <w:pPr>
+        <w:tabs>
+          <w:tab w:val="num" w:pos="3600"/>
+        </w:tabs>
+        <w:ind w:left="3600" w:hanging="360"/>
+      </w:pPr>
+      <w:rPr>
+        <w:rFonts w:ascii="Wingdings" w:hAnsi="Wingdings" w:hint="default"/>
+        <w:sz w:val="20"/>
+      </w:rPr>
+    </w:lvl>
+    <w:lvl w:ilvl="5" w:tentative="1">
+      <w:start w:val="1"/>
+      <w:numFmt w:val="bullet"/>
+      <w:lvlText w:val=""/>
+      <w:lvlJc w:val="left"/>
+      <w:pPr>
+        <w:tabs>
+          <w:tab w:val="num" w:pos="4320"/>
+        </w:tabs>
+        <w:ind w:left="4320" w:hanging="360"/>
+      </w:pPr>
+      <w:rPr>
+        <w:rFonts w:ascii="Wingdings" w:hAnsi="Wingdings" w:hint="default"/>
+        <w:sz w:val="20"/>
+      </w:rPr>
+    </w:lvl>
+    <w:lvl w:ilvl="6" w:tentative="1">
+      <w:start w:val="1"/>
+      <w:numFmt w:val="bullet"/>
+      <w:lvlText w:val=""/>
+      <w:lvlJc w:val="left"/>
+      <w:pPr>
+        <w:tabs>
+          <w:tab w:val="num" w:pos="5040"/>
+        </w:tabs>
+        <w:ind w:left="5040" w:hanging="360"/>
+      </w:pPr>
+      <w:rPr>
+        <w:rFonts w:ascii="Wingdings" w:hAnsi="Wingdings" w:hint="default"/>
+        <w:sz w:val="20"/>
+      </w:rPr>
+    </w:lvl>
+    <w:lvl w:ilvl="7" w:tentative="1">
+      <w:start w:val="1"/>
+      <w:numFmt w:val="bullet"/>
+      <w:lvlText w:val=""/>
+      <w:lvlJc w:val="left"/>
+      <w:pPr>
+        <w:tabs>
+          <w:tab w:val="num" w:pos="5760"/>
+        </w:tabs>
+        <w:ind w:left="5760" w:hanging="360"/>
+      </w:pPr>
+      <w:rPr>
+        <w:rFonts w:ascii="Wingdings" w:hAnsi="Wingdings" w:hint="default"/>
+        <w:sz w:val="20"/>
+      </w:rPr>
+    </w:lvl>
+    <w:lvl w:ilvl="8" w:tentative="1">
+      <w:start w:val="1"/>
+      <w:numFmt w:val="bullet"/>
+      <w:lvlText w:val=""/>
+      <w:lvlJc w:val="left"/>
+      <w:pPr>
+        <w:tabs>
+          <w:tab w:val="num" w:pos="6480"/>
+        </w:tabs>
+        <w:ind w:left="6480" w:hanging="360"/>
+      </w:pPr>
+      <w:rPr>
+        <w:rFonts w:ascii="Wingdings" w:hAnsi="Wingdings" w:hint="default"/>
+        <w:sz w:val="20"/>
+      </w:rPr>
+    </w:lvl>
+  </w:abstractNum>
+  <w:abstractNum w:abstractNumId="2" w15:restartNumberingAfterBreak="0">
     <w:nsid w:val="3DEA0BD4"/>
     <w:multiLevelType w:val="multilevel"/>
     <w:tmpl w:val="DEA4FBC4"/>
@@ -5151,7 +6695,7 @@
       </w:pPr>
     </w:lvl>
   </w:abstractNum>
-  <w:abstractNum w:abstractNumId="2" w15:restartNumberingAfterBreak="0">
+  <w:abstractNum w:abstractNumId="3" w15:restartNumberingAfterBreak="0">
     <w:nsid w:val="3F0A32FF"/>
     <w:multiLevelType w:val="multilevel"/>
     <w:tmpl w:val="288272BE"/>
@@ -5268,7 +6812,156 @@
       </w:pPr>
     </w:lvl>
   </w:abstractNum>
-  <w:abstractNum w:abstractNumId="3" w15:restartNumberingAfterBreak="0">
+  <w:abstractNum w:abstractNumId="4" w15:restartNumberingAfterBreak="0">
+    <w:nsid w:val="43136740"/>
+    <w:multiLevelType w:val="multilevel"/>
+    <w:tmpl w:val="BDB692CA"/>
+    <w:lvl w:ilvl="0">
+      <w:start w:val="1"/>
+      <w:numFmt w:val="bullet"/>
+      <w:lvlText w:val=""/>
+      <w:lvlJc w:val="left"/>
+      <w:pPr>
+        <w:tabs>
+          <w:tab w:val="num" w:pos="720"/>
+        </w:tabs>
+        <w:ind w:left="720" w:hanging="360"/>
+      </w:pPr>
+      <w:rPr>
+        <w:rFonts w:ascii="Symbol" w:hAnsi="Symbol" w:hint="default"/>
+        <w:sz w:val="20"/>
+      </w:rPr>
+    </w:lvl>
+    <w:lvl w:ilvl="1" w:tentative="1">
+      <w:start w:val="1"/>
+      <w:numFmt w:val="bullet"/>
+      <w:lvlText w:val="o"/>
+      <w:lvlJc w:val="left"/>
+      <w:pPr>
+        <w:tabs>
+          <w:tab w:val="num" w:pos="1440"/>
+        </w:tabs>
+        <w:ind w:left="1440" w:hanging="360"/>
+      </w:pPr>
+      <w:rPr>
+        <w:rFonts w:ascii="Courier New" w:hAnsi="Courier New" w:hint="default"/>
+        <w:sz w:val="20"/>
+      </w:rPr>
+    </w:lvl>
+    <w:lvl w:ilvl="2" w:tentative="1">
+      <w:start w:val="1"/>
+      <w:numFmt w:val="bullet"/>
+      <w:lvlText w:val=""/>
+      <w:lvlJc w:val="left"/>
+      <w:pPr>
+        <w:tabs>
+          <w:tab w:val="num" w:pos="2160"/>
+        </w:tabs>
+        <w:ind w:left="2160" w:hanging="360"/>
+      </w:pPr>
+      <w:rPr>
+        <w:rFonts w:ascii="Wingdings" w:hAnsi="Wingdings" w:hint="default"/>
+        <w:sz w:val="20"/>
+      </w:rPr>
+    </w:lvl>
+    <w:lvl w:ilvl="3" w:tentative="1">
+      <w:start w:val="1"/>
+      <w:numFmt w:val="bullet"/>
+      <w:lvlText w:val=""/>
+      <w:lvlJc w:val="left"/>
+      <w:pPr>
+        <w:tabs>
+          <w:tab w:val="num" w:pos="2880"/>
+        </w:tabs>
+        <w:ind w:left="2880" w:hanging="360"/>
+      </w:pPr>
+      <w:rPr>
+        <w:rFonts w:ascii="Wingdings" w:hAnsi="Wingdings" w:hint="default"/>
+        <w:sz w:val="20"/>
+      </w:rPr>
+    </w:lvl>
+    <w:lvl w:ilvl="4" w:tentative="1">
+      <w:start w:val="1"/>
+      <w:numFmt w:val="bullet"/>
+      <w:lvlText w:val=""/>
+      <w:lvlJc w:val="left"/>
+      <w:pPr>
+        <w:tabs>
+          <w:tab w:val="num" w:pos="3600"/>
+        </w:tabs>
+        <w:ind w:left="3600" w:hanging="360"/>
+      </w:pPr>
+      <w:rPr>
+        <w:rFonts w:ascii="Wingdings" w:hAnsi="Wingdings" w:hint="default"/>
+        <w:sz w:val="20"/>
+      </w:rPr>
+    </w:lvl>
+    <w:lvl w:ilvl="5" w:tentative="1">
+      <w:start w:val="1"/>
+      <w:numFmt w:val="bullet"/>
+      <w:lvlText w:val=""/>
+      <w:lvlJc w:val="left"/>
+      <w:pPr>
+        <w:tabs>
+          <w:tab w:val="num" w:pos="4320"/>
+        </w:tabs>
+        <w:ind w:left="4320" w:hanging="360"/>
+      </w:pPr>
+      <w:rPr>
+        <w:rFonts w:ascii="Wingdings" w:hAnsi="Wingdings" w:hint="default"/>
+        <w:sz w:val="20"/>
+      </w:rPr>
+    </w:lvl>
+    <w:lvl w:ilvl="6" w:tentative="1">
+      <w:start w:val="1"/>
+      <w:numFmt w:val="bullet"/>
+      <w:lvlText w:val=""/>
+      <w:lvlJc w:val="left"/>
+      <w:pPr>
+        <w:tabs>
+          <w:tab w:val="num" w:pos="5040"/>
+        </w:tabs>
+        <w:ind w:left="5040" w:hanging="360"/>
+      </w:pPr>
+      <w:rPr>
+        <w:rFonts w:ascii="Wingdings" w:hAnsi="Wingdings" w:hint="default"/>
+        <w:sz w:val="20"/>
+      </w:rPr>
+    </w:lvl>
+    <w:lvl w:ilvl="7" w:tentative="1">
+      <w:start w:val="1"/>
+      <w:numFmt w:val="bullet"/>
+      <w:lvlText w:val=""/>
+      <w:lvlJc w:val="left"/>
+      <w:pPr>
+        <w:tabs>
+          <w:tab w:val="num" w:pos="5760"/>
+        </w:tabs>
+        <w:ind w:left="5760" w:hanging="360"/>
+      </w:pPr>
+      <w:rPr>
+        <w:rFonts w:ascii="Wingdings" w:hAnsi="Wingdings" w:hint="default"/>
+        <w:sz w:val="20"/>
+      </w:rPr>
+    </w:lvl>
+    <w:lvl w:ilvl="8" w:tentative="1">
+      <w:start w:val="1"/>
+      <w:numFmt w:val="bullet"/>
+      <w:lvlText w:val=""/>
+      <w:lvlJc w:val="left"/>
+      <w:pPr>
+        <w:tabs>
+          <w:tab w:val="num" w:pos="6480"/>
+        </w:tabs>
+        <w:ind w:left="6480" w:hanging="360"/>
+      </w:pPr>
+      <w:rPr>
+        <w:rFonts w:ascii="Wingdings" w:hAnsi="Wingdings" w:hint="default"/>
+        <w:sz w:val="20"/>
+      </w:rPr>
+    </w:lvl>
+  </w:abstractNum>
+  <w:abstractNum w:abstractNumId="5" w15:restartNumberingAfterBreak="0">
     <w:nsid w:val="57CB55EF"/>
     <w:multiLevelType w:val="multilevel"/>
     <w:tmpl w:val="17A21EA6"/>
@@ -5381,17 +7074,479 @@
       </w:pPr>
     </w:lvl>
   </w:abstractNum>
+  <w:abstractNum w:abstractNumId="6" w15:restartNumberingAfterBreak="0">
+    <w:nsid w:val="5CAB68F6"/>
+    <w:multiLevelType w:val="multilevel"/>
+    <w:tmpl w:val="F4B8C688"/>
+    <w:lvl w:ilvl="0">
+      <w:start w:val="1"/>
+      <w:numFmt w:val="bullet"/>
+      <w:lvlText w:val=""/>
+      <w:lvlJc w:val="left"/>
+      <w:pPr>
+        <w:tabs>
+          <w:tab w:val="num" w:pos="720"/>
+        </w:tabs>
+        <w:ind w:left="720" w:hanging="360"/>
+      </w:pPr>
+      <w:rPr>
+        <w:rFonts w:ascii="Symbol" w:hAnsi="Symbol" w:hint="default"/>
+        <w:sz w:val="20"/>
+      </w:rPr>
+    </w:lvl>
+    <w:lvl w:ilvl="1" w:tentative="1">
+      <w:start w:val="1"/>
+      <w:numFmt w:val="bullet"/>
+      <w:lvlText w:val="o"/>
+      <w:lvlJc w:val="left"/>
+      <w:pPr>
+        <w:tabs>
+          <w:tab w:val="num" w:pos="1440"/>
+        </w:tabs>
+        <w:ind w:left="1440" w:hanging="360"/>
+      </w:pPr>
+      <w:rPr>
+        <w:rFonts w:ascii="Courier New" w:hAnsi="Courier New" w:hint="default"/>
+        <w:sz w:val="20"/>
+      </w:rPr>
+    </w:lvl>
+    <w:lvl w:ilvl="2" w:tentative="1">
+      <w:start w:val="1"/>
+      <w:numFmt w:val="bullet"/>
+      <w:lvlText w:val=""/>
+      <w:lvlJc w:val="left"/>
+      <w:pPr>
+        <w:tabs>
+          <w:tab w:val="num" w:pos="2160"/>
+        </w:tabs>
+        <w:ind w:left="2160" w:hanging="360"/>
+      </w:pPr>
+      <w:rPr>
+        <w:rFonts w:ascii="Wingdings" w:hAnsi="Wingdings" w:hint="default"/>
+        <w:sz w:val="20"/>
+      </w:rPr>
+    </w:lvl>
+    <w:lvl w:ilvl="3" w:tentative="1">
+      <w:start w:val="1"/>
+      <w:numFmt w:val="bullet"/>
+      <w:lvlText w:val=""/>
+      <w:lvlJc w:val="left"/>
+      <w:pPr>
+        <w:tabs>
+          <w:tab w:val="num" w:pos="2880"/>
+        </w:tabs>
+        <w:ind w:left="2880" w:hanging="360"/>
+      </w:pPr>
+      <w:rPr>
+        <w:rFonts w:ascii="Wingdings" w:hAnsi="Wingdings" w:hint="default"/>
+        <w:sz w:val="20"/>
+      </w:rPr>
+    </w:lvl>
+    <w:lvl w:ilvl="4" w:tentative="1">
+      <w:start w:val="1"/>
+      <w:numFmt w:val="bullet"/>
+      <w:lvlText w:val=""/>
+      <w:lvlJc w:val="left"/>
+      <w:pPr>
+        <w:tabs>
+          <w:tab w:val="num" w:pos="3600"/>
+        </w:tabs>
+        <w:ind w:left="3600" w:hanging="360"/>
+      </w:pPr>
+      <w:rPr>
+        <w:rFonts w:ascii="Wingdings" w:hAnsi="Wingdings" w:hint="default"/>
+        <w:sz w:val="20"/>
+      </w:rPr>
+    </w:lvl>
+    <w:lvl w:ilvl="5" w:tentative="1">
+      <w:start w:val="1"/>
+      <w:numFmt w:val="bullet"/>
+      <w:lvlText w:val=""/>
+      <w:lvlJc w:val="left"/>
+      <w:pPr>
+        <w:tabs>
+          <w:tab w:val="num" w:pos="4320"/>
+        </w:tabs>
+        <w:ind w:left="4320" w:hanging="360"/>
+      </w:pPr>
+      <w:rPr>
+        <w:rFonts w:ascii="Wingdings" w:hAnsi="Wingdings" w:hint="default"/>
+        <w:sz w:val="20"/>
+      </w:rPr>
+    </w:lvl>
+    <w:lvl w:ilvl="6" w:tentative="1">
+      <w:start w:val="1"/>
+      <w:numFmt w:val="bullet"/>
+      <w:lvlText w:val=""/>
+      <w:lvlJc w:val="left"/>
+      <w:pPr>
+        <w:tabs>
+          <w:tab w:val="num" w:pos="5040"/>
+        </w:tabs>
+        <w:ind w:left="5040" w:hanging="360"/>
+      </w:pPr>
+      <w:rPr>
+        <w:rFonts w:ascii="Wingdings" w:hAnsi="Wingdings" w:hint="default"/>
+        <w:sz w:val="20"/>
+      </w:rPr>
+    </w:lvl>
+    <w:lvl w:ilvl="7" w:tentative="1">
+      <w:start w:val="1"/>
+      <w:numFmt w:val="bullet"/>
+      <w:lvlText w:val=""/>
+      <w:lvlJc w:val="left"/>
+      <w:pPr>
+        <w:tabs>
+          <w:tab w:val="num" w:pos="5760"/>
+        </w:tabs>
+        <w:ind w:left="5760" w:hanging="360"/>
+      </w:pPr>
+      <w:rPr>
+        <w:rFonts w:ascii="Wingdings" w:hAnsi="Wingdings" w:hint="default"/>
+        <w:sz w:val="20"/>
+      </w:rPr>
+    </w:lvl>
+    <w:lvl w:ilvl="8" w:tentative="1">
+      <w:start w:val="1"/>
+      <w:numFmt w:val="bullet"/>
+      <w:lvlText w:val=""/>
+      <w:lvlJc w:val="left"/>
+      <w:pPr>
+        <w:tabs>
+          <w:tab w:val="num" w:pos="6480"/>
+        </w:tabs>
+        <w:ind w:left="6480" w:hanging="360"/>
+      </w:pPr>
+      <w:rPr>
+        <w:rFonts w:ascii="Wingdings" w:hAnsi="Wingdings" w:hint="default"/>
+        <w:sz w:val="20"/>
+      </w:rPr>
+    </w:lvl>
+  </w:abstractNum>
+  <w:abstractNum w:abstractNumId="7" w15:restartNumberingAfterBreak="0">
+    <w:nsid w:val="69EA1498"/>
+    <w:multiLevelType w:val="multilevel"/>
+    <w:tmpl w:val="6B702F16"/>
+    <w:lvl w:ilvl="0">
+      <w:start w:val="1"/>
+      <w:numFmt w:val="bullet"/>
+      <w:lvlText w:val=""/>
+      <w:lvlJc w:val="left"/>
+      <w:pPr>
+        <w:tabs>
+          <w:tab w:val="num" w:pos="720"/>
+        </w:tabs>
+        <w:ind w:left="720" w:hanging="360"/>
+      </w:pPr>
+      <w:rPr>
+        <w:rFonts w:ascii="Symbol" w:hAnsi="Symbol" w:hint="default"/>
+        <w:sz w:val="20"/>
+      </w:rPr>
+    </w:lvl>
+    <w:lvl w:ilvl="1" w:tentative="1">
+      <w:start w:val="1"/>
+      <w:numFmt w:val="bullet"/>
+      <w:lvlText w:val="o"/>
+      <w:lvlJc w:val="left"/>
+      <w:pPr>
+        <w:tabs>
+          <w:tab w:val="num" w:pos="1440"/>
+        </w:tabs>
+        <w:ind w:left="1440" w:hanging="360"/>
+      </w:pPr>
+      <w:rPr>
+        <w:rFonts w:ascii="Courier New" w:hAnsi="Courier New" w:hint="default"/>
+        <w:sz w:val="20"/>
+      </w:rPr>
+    </w:lvl>
+    <w:lvl w:ilvl="2" w:tentative="1">
+      <w:start w:val="1"/>
+      <w:numFmt w:val="bullet"/>
+      <w:lvlText w:val=""/>
+      <w:lvlJc w:val="left"/>
+      <w:pPr>
+        <w:tabs>
+          <w:tab w:val="num" w:pos="2160"/>
+        </w:tabs>
+        <w:ind w:left="2160" w:hanging="360"/>
+      </w:pPr>
+      <w:rPr>
+        <w:rFonts w:ascii="Wingdings" w:hAnsi="Wingdings" w:hint="default"/>
+        <w:sz w:val="20"/>
+      </w:rPr>
+    </w:lvl>
+    <w:lvl w:ilvl="3" w:tentative="1">
+      <w:start w:val="1"/>
+      <w:numFmt w:val="bullet"/>
+      <w:lvlText w:val=""/>
+      <w:lvlJc w:val="left"/>
+      <w:pPr>
+        <w:tabs>
+          <w:tab w:val="num" w:pos="2880"/>
+        </w:tabs>
+        <w:ind w:left="2880" w:hanging="360"/>
+      </w:pPr>
+      <w:rPr>
+        <w:rFonts w:ascii="Wingdings" w:hAnsi="Wingdings" w:hint="default"/>
+        <w:sz w:val="20"/>
+      </w:rPr>
+    </w:lvl>
+    <w:lvl w:ilvl="4" w:tentative="1">
+      <w:start w:val="1"/>
+      <w:numFmt w:val="bullet"/>
+      <w:lvlText w:val=""/>
+      <w:lvlJc w:val="left"/>
+      <w:pPr>
+        <w:tabs>
+          <w:tab w:val="num" w:pos="3600"/>
+        </w:tabs>
+        <w:ind w:left="3600" w:hanging="360"/>
+      </w:pPr>
+      <w:rPr>
+        <w:rFonts w:ascii="Wingdings" w:hAnsi="Wingdings" w:hint="default"/>
+        <w:sz w:val="20"/>
+      </w:rPr>
+    </w:lvl>
+    <w:lvl w:ilvl="5" w:tentative="1">
+      <w:start w:val="1"/>
+      <w:numFmt w:val="bullet"/>
+      <w:lvlText w:val=""/>
+      <w:lvlJc w:val="left"/>
+      <w:pPr>
+        <w:tabs>
+          <w:tab w:val="num" w:pos="4320"/>
+        </w:tabs>
+        <w:ind w:left="4320" w:hanging="360"/>
+      </w:pPr>
+      <w:rPr>
+        <w:rFonts w:ascii="Wingdings" w:hAnsi="Wingdings" w:hint="default"/>
+        <w:sz w:val="20"/>
+      </w:rPr>
+    </w:lvl>
+    <w:lvl w:ilvl="6" w:tentative="1">
+      <w:start w:val="1"/>
+      <w:numFmt w:val="bullet"/>
+      <w:lvlText w:val=""/>
+      <w:lvlJc w:val="left"/>
+      <w:pPr>
+        <w:tabs>
+          <w:tab w:val="num" w:pos="5040"/>
+        </w:tabs>
+        <w:ind w:left="5040" w:hanging="360"/>
+      </w:pPr>
+      <w:rPr>
+        <w:rFonts w:ascii="Wingdings" w:hAnsi="Wingdings" w:hint="default"/>
+        <w:sz w:val="20"/>
+      </w:rPr>
+    </w:lvl>
+    <w:lvl w:ilvl="7" w:tentative="1">
+      <w:start w:val="1"/>
+      <w:numFmt w:val="bullet"/>
+      <w:lvlText w:val=""/>
+      <w:lvlJc w:val="left"/>
+      <w:pPr>
+        <w:tabs>
+          <w:tab w:val="num" w:pos="5760"/>
+        </w:tabs>
+        <w:ind w:left="5760" w:hanging="360"/>
+      </w:pPr>
+      <w:rPr>
+        <w:rFonts w:ascii="Wingdings" w:hAnsi="Wingdings" w:hint="default"/>
+        <w:sz w:val="20"/>
+      </w:rPr>
+    </w:lvl>
+    <w:lvl w:ilvl="8" w:tentative="1">
+      <w:start w:val="1"/>
+      <w:numFmt w:val="bullet"/>
+      <w:lvlText w:val=""/>
+      <w:lvlJc w:val="left"/>
+      <w:pPr>
+        <w:tabs>
+          <w:tab w:val="num" w:pos="6480"/>
+        </w:tabs>
+        <w:ind w:left="6480" w:hanging="360"/>
+      </w:pPr>
+      <w:rPr>
+        <w:rFonts w:ascii="Wingdings" w:hAnsi="Wingdings" w:hint="default"/>
+        <w:sz w:val="20"/>
+      </w:rPr>
+    </w:lvl>
+  </w:abstractNum>
+  <w:abstractNum w:abstractNumId="8" w15:restartNumberingAfterBreak="0">
+    <w:nsid w:val="78CC77BD"/>
+    <w:multiLevelType w:val="multilevel"/>
+    <w:tmpl w:val="ACDE4300"/>
+    <w:lvl w:ilvl="0">
+      <w:start w:val="1"/>
+      <w:numFmt w:val="bullet"/>
+      <w:lvlText w:val=""/>
+      <w:lvlJc w:val="left"/>
+      <w:pPr>
+        <w:tabs>
+          <w:tab w:val="num" w:pos="720"/>
+        </w:tabs>
+        <w:ind w:left="720" w:hanging="360"/>
+      </w:pPr>
+      <w:rPr>
+        <w:rFonts w:ascii="Symbol" w:hAnsi="Symbol" w:hint="default"/>
+        <w:sz w:val="20"/>
+      </w:rPr>
+    </w:lvl>
+    <w:lvl w:ilvl="1" w:tentative="1">
+      <w:start w:val="1"/>
+      <w:numFmt w:val="bullet"/>
+      <w:lvlText w:val="o"/>
+      <w:lvlJc w:val="left"/>
+      <w:pPr>
+        <w:tabs>
+          <w:tab w:val="num" w:pos="1440"/>
+        </w:tabs>
+        <w:ind w:left="1440" w:hanging="360"/>
+      </w:pPr>
+      <w:rPr>
+        <w:rFonts w:ascii="Courier New" w:hAnsi="Courier New" w:hint="default"/>
+        <w:sz w:val="20"/>
+      </w:rPr>
+    </w:lvl>
+    <w:lvl w:ilvl="2" w:tentative="1">
+      <w:start w:val="1"/>
+      <w:numFmt w:val="bullet"/>
+      <w:lvlText w:val=""/>
+      <w:lvlJc w:val="left"/>
+      <w:pPr>
+        <w:tabs>
+          <w:tab w:val="num" w:pos="2160"/>
+        </w:tabs>
+        <w:ind w:left="2160" w:hanging="360"/>
+      </w:pPr>
+      <w:rPr>
+        <w:rFonts w:ascii="Wingdings" w:hAnsi="Wingdings" w:hint="default"/>
+        <w:sz w:val="20"/>
+      </w:rPr>
+    </w:lvl>
+    <w:lvl w:ilvl="3" w:tentative="1">
+      <w:start w:val="1"/>
+      <w:numFmt w:val="bullet"/>
+      <w:lvlText w:val=""/>
+      <w:lvlJc w:val="left"/>
+      <w:pPr>
+        <w:tabs>
+          <w:tab w:val="num" w:pos="2880"/>
+        </w:tabs>
+        <w:ind w:left="2880" w:hanging="360"/>
+      </w:pPr>
+      <w:rPr>
+        <w:rFonts w:ascii="Wingdings" w:hAnsi="Wingdings" w:hint="default"/>
+        <w:sz w:val="20"/>
+      </w:rPr>
+    </w:lvl>
+    <w:lvl w:ilvl="4" w:tentative="1">
+      <w:start w:val="1"/>
+      <w:numFmt w:val="bullet"/>
+      <w:lvlText w:val=""/>
+      <w:lvlJc w:val="left"/>
+      <w:pPr>
+        <w:tabs>
+          <w:tab w:val="num" w:pos="3600"/>
+        </w:tabs>
+        <w:ind w:left="3600" w:hanging="360"/>
+      </w:pPr>
+      <w:rPr>
+        <w:rFonts w:ascii="Wingdings" w:hAnsi="Wingdings" w:hint="default"/>
+        <w:sz w:val="20"/>
+      </w:rPr>
+    </w:lvl>
+    <w:lvl w:ilvl="5" w:tentative="1">
+      <w:start w:val="1"/>
+      <w:numFmt w:val="bullet"/>
+      <w:lvlText w:val=""/>
+      <w:lvlJc w:val="left"/>
+      <w:pPr>
+        <w:tabs>
+          <w:tab w:val="num" w:pos="4320"/>
+        </w:tabs>
+        <w:ind w:left="4320" w:hanging="360"/>
+      </w:pPr>
+      <w:rPr>
+        <w:rFonts w:ascii="Wingdings" w:hAnsi="Wingdings" w:hint="default"/>
+        <w:sz w:val="20"/>
+      </w:rPr>
+    </w:lvl>
+    <w:lvl w:ilvl="6" w:tentative="1">
+      <w:start w:val="1"/>
+      <w:numFmt w:val="bullet"/>
+      <w:lvlText w:val=""/>
+      <w:lvlJc w:val="left"/>
+      <w:pPr>
+        <w:tabs>
+          <w:tab w:val="num" w:pos="5040"/>
+        </w:tabs>
+        <w:ind w:left="5040" w:hanging="360"/>
+      </w:pPr>
+      <w:rPr>
+        <w:rFonts w:ascii="Wingdings" w:hAnsi="Wingdings" w:hint="default"/>
+        <w:sz w:val="20"/>
+      </w:rPr>
+    </w:lvl>
+    <w:lvl w:ilvl="7" w:tentative="1">
+      <w:start w:val="1"/>
+      <w:numFmt w:val="bullet"/>
+      <w:lvlText w:val=""/>
+      <w:lvlJc w:val="left"/>
+      <w:pPr>
+        <w:tabs>
+          <w:tab w:val="num" w:pos="5760"/>
+        </w:tabs>
+        <w:ind w:left="5760" w:hanging="360"/>
+      </w:pPr>
+      <w:rPr>
+        <w:rFonts w:ascii="Wingdings" w:hAnsi="Wingdings" w:hint="default"/>
+        <w:sz w:val="20"/>
+      </w:rPr>
+    </w:lvl>
+    <w:lvl w:ilvl="8" w:tentative="1">
+      <w:start w:val="1"/>
+      <w:numFmt w:val="bullet"/>
+      <w:lvlText w:val=""/>
+      <w:lvlJc w:val="left"/>
+      <w:pPr>
+        <w:tabs>
+          <w:tab w:val="num" w:pos="6480"/>
+        </w:tabs>
+        <w:ind w:left="6480" w:hanging="360"/>
+      </w:pPr>
+      <w:rPr>
+        <w:rFonts w:ascii="Wingdings" w:hAnsi="Wingdings" w:hint="default"/>
+        <w:sz w:val="20"/>
+      </w:rPr>
+    </w:lvl>
+  </w:abstractNum>
   <w:num w:numId="1">
-    <w:abstractNumId w:val="2"/>
+    <w:abstractNumId w:val="3"/>
   </w:num>
   <w:num w:numId="2">
-    <w:abstractNumId w:val="1"/>
+    <w:abstractNumId w:val="2"/>
   </w:num>
   <w:num w:numId="3">
     <w:abstractNumId w:val="0"/>
   </w:num>
   <w:num w:numId="4">
-    <w:abstractNumId w:val="3"/>
+    <w:abstractNumId w:val="5"/>
+  </w:num>
+  <w:num w:numId="5">
+    <w:abstractNumId w:val="1"/>
+  </w:num>
+  <w:num w:numId="6">
+    <w:abstractNumId w:val="7"/>
+  </w:num>
+  <w:num w:numId="7">
+    <w:abstractNumId w:val="6"/>
+  </w:num>
+  <w:num w:numId="8">
+    <w:abstractNumId w:val="8"/>
+  </w:num>
+  <w:num w:numId="9">
+    <w:abstractNumId w:val="4"/>
   </w:num>
 </w:numbering>
 </file>
@@ -5831,6 +7986,29 @@
       <w:lang w:eastAsia="en-IN"/>
     </w:rPr>
   </w:style>
+  <w:style w:type="paragraph" w:styleId="Heading4">
+    <w:name w:val="heading 4"/>
+    <w:basedOn w:val="Normal"/>
+    <w:next w:val="Normal"/>
+    <w:link w:val="Heading4Char"/>
+    <w:uiPriority w:val="9"/>
+    <w:semiHidden/>
+    <w:unhideWhenUsed/>
+    <w:qFormat/>
+    <w:rsid w:val="005A0014"/>
+    <w:pPr>
+      <w:keepNext/>
+      <w:keepLines/>
+      <w:spacing w:before="40" w:after="0"/>
+      <w:outlineLvl w:val="3"/>
+    </w:pPr>
+    <w:rPr>
+      <w:rFonts w:asciiTheme="majorHAnsi" w:eastAsiaTheme="majorEastAsia" w:hAnsiTheme="majorHAnsi" w:cstheme="majorBidi"/>
+      <w:i/>
+      <w:iCs/>
+      <w:color w:val="2E74B5" w:themeColor="accent1" w:themeShade="BF"/>
+    </w:rPr>
+  </w:style>
   <w:style w:type="character" w:default="1" w:styleId="DefaultParagraphFont">
     <w:name w:val="Default Paragraph Font"/>
     <w:uiPriority w:val="1"/>
@@ -5984,6 +8162,40 @@
       <w:szCs w:val="20"/>
       <w:lang w:eastAsia="en-IN"/>
     </w:rPr>
+  </w:style>
+  <w:style w:type="character" w:customStyle="1" w:styleId="Heading4Char">
+    <w:name w:val="Heading 4 Char"/>
+    <w:basedOn w:val="DefaultParagraphFont"/>
+    <w:link w:val="Heading4"/>
+    <w:uiPriority w:val="9"/>
+    <w:semiHidden/>
+    <w:rsid w:val="005A0014"/>
+    <w:rPr>
+      <w:rFonts w:asciiTheme="majorHAnsi" w:eastAsiaTheme="majorEastAsia" w:hAnsiTheme="majorHAnsi" w:cstheme="majorBidi"/>
+      <w:i/>
+      <w:iCs/>
+      <w:color w:val="2E74B5" w:themeColor="accent1" w:themeShade="BF"/>
+    </w:rPr>
+  </w:style>
+  <w:style w:type="character" w:customStyle="1" w:styleId="ng-tns-c3135443709-1100">
+    <w:name w:val="ng-tns-c3135443709-1100"/>
+    <w:basedOn w:val="DefaultParagraphFont"/>
+    <w:rsid w:val="005A0014"/>
+  </w:style>
+  <w:style w:type="character" w:customStyle="1" w:styleId="hljs-string">
+    <w:name w:val="hljs-string"/>
+    <w:basedOn w:val="DefaultParagraphFont"/>
+    <w:rsid w:val="005A0014"/>
+  </w:style>
+  <w:style w:type="character" w:customStyle="1" w:styleId="hljs-comment">
+    <w:name w:val="hljs-comment"/>
+    <w:basedOn w:val="DefaultParagraphFont"/>
+    <w:rsid w:val="005A0014"/>
+  </w:style>
+  <w:style w:type="character" w:customStyle="1" w:styleId="hljs-attr">
+    <w:name w:val="hljs-attr"/>
+    <w:basedOn w:val="DefaultParagraphFont"/>
+    <w:rsid w:val="005A0014"/>
   </w:style>
 </w:styles>
 </file>

</xml_diff>